<commit_message>
two research paper added
only one research paper left
</commit_message>
<xml_diff>
--- a/intro-and-refernceopaper.docx
+++ b/intro-and-refernceopaper.docx
@@ -176,7 +176,6 @@
           <w:id w:val="1924986154"/>
           <w:citation/>
         </w:sdtPr>
-        <w:sdtEndPr/>
         <w:sdtContent>
           <w:r>
             <w:rPr>
@@ -599,7 +598,6 @@
           <w:id w:val="-1011135142"/>
           <w:citation/>
         </w:sdtPr>
-        <w:sdtEndPr/>
         <w:sdtContent>
           <w:r>
             <w:rPr>
@@ -724,6 +722,275 @@
     </w:p>
     <w:p>
       <w:pPr>
+        <w:pStyle w:val="ListParagraph"/>
+        <w:ind w:left="1440"/>
+        <w:rPr>
+          <w:rStyle w:val="Strong"/>
+        </w:rPr>
+      </w:pPr>
+      <w:r>
+        <w:rPr>
+          <w:rStyle w:val="Strong"/>
+          <w:b w:val="0"/>
+          <w:bCs w:val="0"/>
+        </w:rPr>
+        <w:t>1)” The</w:t>
+      </w:r>
+      <w:r>
+        <w:rPr>
+          <w:rStyle w:val="Strong"/>
+          <w:b w:val="0"/>
+          <w:bCs w:val="0"/>
+        </w:rPr>
+        <w:t xml:space="preserve"> Gender Wage Gap: Extent, Trends, and Explanations.”</w:t>
+      </w:r>
+      <w:r>
+        <w:rPr>
+          <w:rStyle w:val="Strong"/>
+        </w:rPr>
+        <w:t xml:space="preserve"> </w:t>
+      </w:r>
+      <w:sdt>
+        <w:sdtPr>
+          <w:rPr>
+            <w:rStyle w:val="Strong"/>
+          </w:rPr>
+          <w:id w:val="-163707221"/>
+          <w:citation/>
+        </w:sdtPr>
+        <w:sdtContent>
+          <w:r>
+            <w:rPr>
+              <w:rStyle w:val="Strong"/>
+            </w:rPr>
+            <w:fldChar w:fldCharType="begin"/>
+          </w:r>
+          <w:r>
+            <w:rPr>
+              <w:rStyle w:val="Strong"/>
+              <w:lang w:val="en-US"/>
+            </w:rPr>
+            <w:instrText xml:space="preserve"> CITATION Bla17 \l 1033 </w:instrText>
+          </w:r>
+          <w:r>
+            <w:rPr>
+              <w:rStyle w:val="Strong"/>
+            </w:rPr>
+            <w:fldChar w:fldCharType="separate"/>
+          </w:r>
+          <w:r>
+            <w:rPr>
+              <w:noProof/>
+              <w:lang w:val="en-US"/>
+            </w:rPr>
+            <w:t>(Blau, 2017)</w:t>
+          </w:r>
+          <w:r>
+            <w:rPr>
+              <w:rStyle w:val="Strong"/>
+            </w:rPr>
+            <w:fldChar w:fldCharType="end"/>
+          </w:r>
+        </w:sdtContent>
+      </w:sdt>
+    </w:p>
+    <w:p>
+      <w:pPr>
+        <w:pStyle w:val="ListParagraph"/>
+        <w:ind w:left="1440"/>
+        <w:rPr>
+          <w:rStyle w:val="Strong"/>
+        </w:rPr>
+      </w:pPr>
+    </w:p>
+    <w:p>
+      <w:pPr>
+        <w:pStyle w:val="ListParagraph"/>
+        <w:ind w:left="1440"/>
+        <w:rPr>
+          <w:rStyle w:val="Strong"/>
+          <w:b w:val="0"/>
+          <w:bCs w:val="0"/>
+        </w:rPr>
+      </w:pPr>
+      <w:r>
+        <w:rPr>
+          <w:rStyle w:val="Strong"/>
+          <w:b w:val="0"/>
+          <w:bCs w:val="0"/>
+        </w:rPr>
+        <w:t>The following article compares how men and women differ based on different wage levels, such as high, middle, and low earners. They focus mainly on the shares of males and females in each part of the wage distribution to show why women still earn less compared to men.</w:t>
+      </w:r>
+    </w:p>
+    <w:p>
+      <w:pPr>
+        <w:pStyle w:val="ListParagraph"/>
+        <w:ind w:left="1440"/>
+        <w:rPr>
+          <w:rFonts w:ascii="Arial" w:hAnsi="Arial" w:cs="Arial"/>
+        </w:rPr>
+      </w:pPr>
+    </w:p>
+    <w:p>
+      <w:pPr>
+        <w:pStyle w:val="ListParagraph"/>
+        <w:ind w:left="1440"/>
+        <w:rPr>
+          <w:rFonts w:ascii="Arial" w:hAnsi="Arial" w:cs="Arial"/>
+        </w:rPr>
+      </w:pPr>
+    </w:p>
+    <w:p>
+      <w:pPr>
+        <w:pStyle w:val="ListParagraph"/>
+        <w:ind w:left="1440"/>
+        <w:rPr>
+          <w:rFonts w:ascii="Arial" w:hAnsi="Arial" w:cs="Arial"/>
+        </w:rPr>
+      </w:pPr>
+      <w:r>
+        <w:rPr>
+          <w:rFonts w:ascii="Arial" w:hAnsi="Arial" w:cs="Arial"/>
+        </w:rPr>
+        <w:t>2)”</w:t>
+      </w:r>
+      <w:r>
+        <w:t xml:space="preserve"> </w:t>
+      </w:r>
+      <w:r>
+        <w:rPr>
+          <w:rFonts w:ascii="Arial" w:hAnsi="Arial" w:cs="Arial"/>
+        </w:rPr>
+        <w:t>Unequal depression for equal work? How the wage gap explains</w:t>
+      </w:r>
+    </w:p>
+    <w:p>
+      <w:pPr>
+        <w:pStyle w:val="ListParagraph"/>
+        <w:ind w:left="1440"/>
+        <w:rPr>
+          <w:rFonts w:ascii="Arial" w:hAnsi="Arial" w:cs="Arial"/>
+        </w:rPr>
+      </w:pPr>
+      <w:r>
+        <w:rPr>
+          <w:rFonts w:ascii="Arial" w:hAnsi="Arial" w:cs="Arial"/>
+        </w:rPr>
+        <w:t>gendered disparities in mood disorders</w:t>
+      </w:r>
+      <w:r>
+        <w:rPr>
+          <w:rFonts w:ascii="Arial" w:hAnsi="Arial" w:cs="Arial"/>
+        </w:rPr>
+        <w:t>”</w:t>
+      </w:r>
+      <w:sdt>
+        <w:sdtPr>
+          <w:rPr>
+            <w:rFonts w:ascii="Arial" w:hAnsi="Arial" w:cs="Arial"/>
+          </w:rPr>
+          <w:id w:val="1849669627"/>
+          <w:citation/>
+        </w:sdtPr>
+        <w:sdtContent>
+          <w:r>
+            <w:rPr>
+              <w:rFonts w:ascii="Arial" w:hAnsi="Arial" w:cs="Arial"/>
+            </w:rPr>
+            <w:fldChar w:fldCharType="begin"/>
+          </w:r>
+          <w:r>
+            <w:rPr>
+              <w:rFonts w:ascii="Arial" w:hAnsi="Arial" w:cs="Arial"/>
+              <w:lang w:val="en-US"/>
+            </w:rPr>
+            <w:instrText xml:space="preserve"> CITATION Pla16 \l 1033 </w:instrText>
+          </w:r>
+          <w:r>
+            <w:rPr>
+              <w:rFonts w:ascii="Arial" w:hAnsi="Arial" w:cs="Arial"/>
+            </w:rPr>
+            <w:fldChar w:fldCharType="separate"/>
+          </w:r>
+          <w:r>
+            <w:rPr>
+              <w:rFonts w:ascii="Arial" w:hAnsi="Arial" w:cs="Arial"/>
+              <w:noProof/>
+              <w:lang w:val="en-US"/>
+            </w:rPr>
+            <w:t xml:space="preserve"> </w:t>
+          </w:r>
+          <w:r>
+            <w:rPr>
+              <w:rFonts w:ascii="Arial" w:hAnsi="Arial" w:cs="Arial"/>
+              <w:noProof/>
+              <w:lang w:val="en-US"/>
+            </w:rPr>
+            <w:t>(Platt, et al., 2016)</w:t>
+          </w:r>
+          <w:r>
+            <w:rPr>
+              <w:rFonts w:ascii="Arial" w:hAnsi="Arial" w:cs="Arial"/>
+            </w:rPr>
+            <w:fldChar w:fldCharType="end"/>
+          </w:r>
+        </w:sdtContent>
+      </w:sdt>
+      <w:r>
+        <w:rPr>
+          <w:rFonts w:ascii="Arial" w:hAnsi="Arial" w:cs="Arial"/>
+        </w:rPr>
+        <w:t>.</w:t>
+      </w:r>
+    </w:p>
+    <w:p>
+      <w:pPr>
+        <w:pStyle w:val="ListParagraph"/>
+        <w:ind w:left="1440"/>
+        <w:rPr>
+          <w:rFonts w:ascii="Arial" w:hAnsi="Arial" w:cs="Arial"/>
+        </w:rPr>
+      </w:pPr>
+    </w:p>
+    <w:p>
+      <w:pPr>
+        <w:rPr>
+          <w:rFonts w:ascii="Arial" w:hAnsi="Arial" w:cs="Arial"/>
+        </w:rPr>
+      </w:pPr>
+      <w:r>
+        <w:rPr>
+          <w:rFonts w:ascii="Arial" w:hAnsi="Arial" w:cs="Arial"/>
+        </w:rPr>
+        <w:t xml:space="preserve">                     </w:t>
+      </w:r>
+      <w:r>
+        <w:rPr>
+          <w:rFonts w:ascii="Arial" w:hAnsi="Arial" w:cs="Arial"/>
+        </w:rPr>
+        <w:t xml:space="preserve">In this journal, the authors group workers by income and compare the </w:t>
+      </w:r>
+      <w:r>
+        <w:rPr>
+          <w:rFonts w:ascii="Arial" w:hAnsi="Arial" w:cs="Arial"/>
+        </w:rPr>
+        <w:t xml:space="preserve">   </w:t>
+      </w:r>
+      <w:r>
+        <w:rPr>
+          <w:rFonts w:ascii="Arial" w:hAnsi="Arial" w:cs="Arial"/>
+        </w:rPr>
+        <w:t xml:space="preserve">   </w:t>
+      </w:r>
+      <w:r>
+        <w:rPr>
+          <w:rFonts w:ascii="Arial" w:hAnsi="Arial" w:cs="Arial"/>
+        </w:rPr>
+        <w:t>proportions between men and women in the lower and higher pay categories. Then, they relate these proportional differences in earnings to find differences in depression and anxiety rates between genders.</w:t>
+      </w:r>
+    </w:p>
+    <w:p>
+      <w:pPr>
         <w:rPr>
           <w:rFonts w:ascii="Times New Roman" w:eastAsia="Times New Roman" w:hAnsi="Times New Roman" w:cs="Times New Roman"/>
         </w:rPr>
@@ -867,11 +1134,6 @@
         <w:docPartUnique/>
       </w:docPartObj>
     </w:sdtPr>
-    <w:sdtEndPr>
-      <w:rPr>
-        <w:rStyle w:val="PageNumber"/>
-      </w:rPr>
-    </w:sdtEndPr>
     <w:sdtContent>
       <w:p>
         <w:pPr>
@@ -924,11 +1186,6 @@
         <w:docPartUnique/>
       </w:docPartObj>
     </w:sdtPr>
-    <w:sdtEndPr>
-      <w:rPr>
-        <w:rStyle w:val="PageNumber"/>
-      </w:rPr>
-    </w:sdtEndPr>
     <w:sdtContent>
       <w:p>
         <w:pPr>

</xml_diff>